<commit_message>
final comits for recess project including all documentation and code
</commit_message>
<xml_diff>
--- a/Documentation/System Design Document.docx
+++ b/Documentation/System Design Document.docx
@@ -4106,10 +4106,10 @@
             <v:path o:extrusionok="f" gradientshapeok="t" o:connecttype="rect"/>
             <o:lock v:ext="edit" aspectratio="t"/>
           </v:shapetype>
-          <v:shape id="_x0000_i1025" type="#_x0000_t75" style="width:306.5pt;height:142.7pt" o:ole="">
+          <v:shape id="_x0000_i1025" type="#_x0000_t75" style="width:306.75pt;height:142.8pt" o:ole="">
             <v:imagedata r:id="rId9" o:title=""/>
           </v:shape>
-          <o:OLEObject Type="Embed" ProgID="Visio.Drawing.11" ShapeID="_x0000_i1025" DrawAspect="Content" ObjectID="_1531687435" r:id="rId10"/>
+          <o:OLEObject Type="Embed" ProgID="Visio.Drawing.11" ShapeID="_x0000_i1025" DrawAspect="Content" ObjectID="_1532599668" r:id="rId10"/>
         </w:object>
       </w:r>
     </w:p>
@@ -4598,10 +4598,10 @@
     <w:p>
       <w:r>
         <w:object w:dxaOrig="12078" w:dyaOrig="4157">
-          <v:shape id="_x0000_i1026" type="#_x0000_t75" style="width:467.65pt;height:161.15pt" o:ole="">
+          <v:shape id="_x0000_i1026" type="#_x0000_t75" style="width:467.7pt;height:160.95pt" o:ole="">
             <v:imagedata r:id="rId11" o:title=""/>
           </v:shape>
-          <o:OLEObject Type="Embed" ProgID="Visio.Drawing.11" ShapeID="_x0000_i1026" DrawAspect="Content" ObjectID="_1531687436" r:id="rId12"/>
+          <o:OLEObject Type="Embed" ProgID="Visio.Drawing.11" ShapeID="_x0000_i1026" DrawAspect="Content" ObjectID="_1532599669" r:id="rId12"/>
         </w:object>
       </w:r>
     </w:p>
@@ -4854,7 +4854,7 @@
           <v:shape id="_x0000_s1032" type="#_x0000_t75" style="position:absolute;left:0;text-align:left;margin-left:48.35pt;margin-top:5.25pt;width:317.55pt;height:160.3pt;z-index:251659264;mso-position-horizontal-relative:text;mso-position-vertical-relative:text">
             <v:imagedata r:id="rId13" o:title=""/>
           </v:shape>
-          <o:OLEObject Type="Embed" ProgID="Visio.Drawing.11" ShapeID="_x0000_s1032" DrawAspect="Content" ObjectID="_1531687438" r:id="rId14"/>
+          <o:OLEObject Type="Embed" ProgID="Visio.Drawing.11" ShapeID="_x0000_s1032" DrawAspect="Content" ObjectID="_1532599671" r:id="rId14"/>
         </w:pict>
       </w:r>
     </w:p>
@@ -5797,10 +5797,10 @@
     <w:p>
       <w:r>
         <w:object w:dxaOrig="12630" w:dyaOrig="6243">
-          <v:shape id="_x0000_i1027" type="#_x0000_t75" style="width:467.65pt;height:231.2pt" o:ole="">
+          <v:shape id="_x0000_i1027" type="#_x0000_t75" style="width:467.7pt;height:231.15pt" o:ole="">
             <v:imagedata r:id="rId16" o:title=""/>
           </v:shape>
-          <o:OLEObject Type="Embed" ProgID="Visio.Drawing.11" ShapeID="_x0000_i1027" DrawAspect="Content" ObjectID="_1531687437" r:id="rId17"/>
+          <o:OLEObject Type="Embed" ProgID="Visio.Drawing.11" ShapeID="_x0000_i1027" DrawAspect="Content" ObjectID="_1532599670" r:id="rId17"/>
         </w:object>
       </w:r>
     </w:p>
@@ -5944,7 +5944,7 @@
           <v:shape id="_x0000_s1037" type="#_x0000_t75" style="position:absolute;margin-left:23.65pt;margin-top:.2pt;width:419.45pt;height:259.5pt;z-index:251661312;mso-position-horizontal-relative:text;mso-position-vertical-relative:text">
             <v:imagedata r:id="rId18" o:title=""/>
           </v:shape>
-          <o:OLEObject Type="Embed" ProgID="Visio.Drawing.11" ShapeID="_x0000_s1037" DrawAspect="Content" ObjectID="_1531687439" r:id="rId19"/>
+          <o:OLEObject Type="Embed" ProgID="Visio.Drawing.11" ShapeID="_x0000_s1037" DrawAspect="Content" ObjectID="_1532599672" r:id="rId19"/>
         </w:pict>
       </w:r>
     </w:p>
@@ -6844,7 +6844,7 @@
                                       <pic:cNvPicPr/>
                                     </pic:nvPicPr>
                                     <pic:blipFill>
-                                      <a:blip r:embed="rId21"/>
+                                      <a:blip r:embed="rId24"/>
                                       <a:stretch>
                                         <a:fillRect/>
                                       </a:stretch>
@@ -6925,7 +6925,7 @@
                                       <pic:cNvPicPr/>
                                     </pic:nvPicPr>
                                     <pic:blipFill>
-                                      <a:blip r:embed="rId22"/>
+                                      <a:blip r:embed="rId25"/>
                                       <a:stretch>
                                         <a:fillRect/>
                                       </a:stretch>
@@ -7001,7 +7001,7 @@
                                       </pic:cNvPicPr>
                                     </pic:nvPicPr>
                                     <pic:blipFill>
-                                      <a:blip r:embed="rId23">
+                                      <a:blip r:embed="rId26">
                                         <a:extLst>
                                           <a:ext uri="{28A0092B-C50C-407E-A947-70E740481C1C}">
                                             <a14:useLocalDpi xmlns:a14="http://schemas.microsoft.com/office/drawing/2010/main" val="0"/>
@@ -7170,7 +7170,7 @@
                     <pic:cNvPicPr/>
                   </pic:nvPicPr>
                   <pic:blipFill>
-                    <a:blip r:embed="rId24"/>
+                    <a:blip r:embed="rId27"/>
                     <a:stretch>
                       <a:fillRect/>
                     </a:stretch>
@@ -7257,324 +7257,6 @@
             <wp:extent cx="4055166" cy="294198"/>
             <wp:effectExtent l="0" t="0" r="2540" b="0"/>
             <wp:docPr id="6" name="Picture 6"/>
-            <wp:cNvGraphicFramePr>
-              <a:graphicFrameLocks xmlns:a="http://schemas.openxmlformats.org/drawingml/2006/main" noChangeAspect="1"/>
-            </wp:cNvGraphicFramePr>
-            <a:graphic xmlns:a="http://schemas.openxmlformats.org/drawingml/2006/main">
-              <a:graphicData uri="http://schemas.openxmlformats.org/drawingml/2006/picture">
-                <pic:pic xmlns:pic="http://schemas.openxmlformats.org/drawingml/2006/picture">
-                  <pic:nvPicPr>
-                    <pic:cNvPr id="0" name=""/>
-                    <pic:cNvPicPr/>
-                  </pic:nvPicPr>
-                  <pic:blipFill>
-                    <a:blip r:embed="rId25"/>
-                    <a:stretch>
-                      <a:fillRect/>
-                    </a:stretch>
-                  </pic:blipFill>
-                  <pic:spPr>
-                    <a:xfrm>
-                      <a:off x="0" y="0"/>
-                      <a:ext cx="4067337" cy="295081"/>
-                    </a:xfrm>
-                    <a:prstGeom prst="rect">
-                      <a:avLst/>
-                    </a:prstGeom>
-                  </pic:spPr>
-                </pic:pic>
-              </a:graphicData>
-            </a:graphic>
-          </wp:inline>
-        </w:drawing>
-      </w:r>
-    </w:p>
-    <w:p>
-      <w:pPr>
-        <w:jc w:val="center"/>
-      </w:pPr>
-      <w:r>
-        <w:t xml:space="preserve">Figure 10: </w:t>
-      </w:r>
-      <w:r>
-        <w:rPr>
-          <w:i/>
-        </w:rPr>
-        <w:t>Start Year, End Year input</w:t>
-      </w:r>
-    </w:p>
-    <w:p>
-      <w:pPr>
-        <w:pStyle w:val="Heading3"/>
-        <w:rPr>
-          <w:rFonts w:ascii="Times New Roman" w:hAnsi="Times New Roman" w:cs="Times New Roman"/>
-        </w:rPr>
-      </w:pPr>
-      <w:bookmarkStart w:id="19" w:name="_Toc457945053"/>
-      <w:r>
-        <w:rPr>
-          <w:rFonts w:ascii="Times New Roman" w:hAnsi="Times New Roman" w:cs="Times New Roman"/>
-        </w:rPr>
-        <w:t>Login</w:t>
-      </w:r>
-      <w:bookmarkEnd w:id="19"/>
-    </w:p>
-    <w:p>
-      <w:r>
-        <w:t xml:space="preserve">This input is gets a user to login to the system. Users will input their username or email to gain access to </w:t>
-      </w:r>
-      <w:r>
-        <w:t xml:space="preserve">the </w:t>
-      </w:r>
-      <w:r>
-        <w:t>systems advanced features like blog saving of plots.</w:t>
-      </w:r>
-    </w:p>
-    <w:p/>
-    <w:p>
-      <w:pPr>
-        <w:jc w:val="center"/>
-      </w:pPr>
-      <w:r>
-        <w:rPr>
-          <w:noProof/>
-          <w:lang w:eastAsia="en-US"/>
-        </w:rPr>
-        <w:drawing>
-          <wp:inline distT="0" distB="0" distL="0" distR="0" wp14:anchorId="35076EEC" wp14:editId="5189585B">
-            <wp:extent cx="2822713" cy="1244845"/>
-            <wp:effectExtent l="0" t="0" r="0" b="0"/>
-            <wp:docPr id="1" name="Picture 1"/>
-            <wp:cNvGraphicFramePr>
-              <a:graphicFrameLocks xmlns:a="http://schemas.openxmlformats.org/drawingml/2006/main" noChangeAspect="1"/>
-            </wp:cNvGraphicFramePr>
-            <a:graphic xmlns:a="http://schemas.openxmlformats.org/drawingml/2006/main">
-              <a:graphicData uri="http://schemas.openxmlformats.org/drawingml/2006/picture">
-                <pic:pic xmlns:pic="http://schemas.openxmlformats.org/drawingml/2006/picture">
-                  <pic:nvPicPr>
-                    <pic:cNvPr id="0" name=""/>
-                    <pic:cNvPicPr/>
-                  </pic:nvPicPr>
-                  <pic:blipFill>
-                    <a:blip r:embed="rId26"/>
-                    <a:stretch>
-                      <a:fillRect/>
-                    </a:stretch>
-                  </pic:blipFill>
-                  <pic:spPr>
-                    <a:xfrm>
-                      <a:off x="0" y="0"/>
-                      <a:ext cx="2823222" cy="1245069"/>
-                    </a:xfrm>
-                    <a:prstGeom prst="rect">
-                      <a:avLst/>
-                    </a:prstGeom>
-                  </pic:spPr>
-                </pic:pic>
-              </a:graphicData>
-            </a:graphic>
-          </wp:inline>
-        </w:drawing>
-      </w:r>
-    </w:p>
-    <w:p>
-      <w:pPr>
-        <w:jc w:val="center"/>
-      </w:pPr>
-      <w:r>
-        <w:t xml:space="preserve">Figure 11: </w:t>
-      </w:r>
-      <w:r>
-        <w:rPr>
-          <w:i/>
-        </w:rPr>
-        <w:t>login page</w:t>
-      </w:r>
-    </w:p>
-    <w:p>
-      <w:pPr>
-        <w:pStyle w:val="Heading3"/>
-        <w:rPr>
-          <w:rFonts w:ascii="Times New Roman" w:hAnsi="Times New Roman" w:cs="Times New Roman"/>
-        </w:rPr>
-      </w:pPr>
-      <w:bookmarkStart w:id="20" w:name="_Toc457945054"/>
-      <w:r>
-        <w:rPr>
-          <w:rFonts w:ascii="Times New Roman" w:hAnsi="Times New Roman" w:cs="Times New Roman"/>
-        </w:rPr>
-        <w:t>Registration</w:t>
-      </w:r>
-      <w:bookmarkEnd w:id="20"/>
-    </w:p>
-    <w:p>
-      <w:r>
-        <w:t xml:space="preserve">This page allows users to register their accounts into the system. Users input their username, email and a desired password to </w:t>
-      </w:r>
-      <w:r>
-        <w:t>be</w:t>
-      </w:r>
-      <w:r>
-        <w:t xml:space="preserve"> registere</w:t>
-      </w:r>
-      <w:r>
-        <w:t xml:space="preserve">d. </w:t>
-      </w:r>
-      <w:r>
-        <w:t>S</w:t>
-      </w:r>
-      <w:r>
-        <w:t xml:space="preserve">ome </w:t>
-      </w:r>
-      <w:r>
-        <w:t xml:space="preserve">input </w:t>
-      </w:r>
-      <w:r>
-        <w:t>fields are mandatory and the form will not be submitted these values.</w:t>
-      </w:r>
-      <w:r>
-        <w:t xml:space="preserve"> A user will click the signup button to register.</w:t>
-      </w:r>
-    </w:p>
-    <w:p/>
-    <w:p>
-      <w:r>
-        <w:t xml:space="preserve">                                 </w:t>
-      </w:r>
-      <w:r>
-        <w:rPr>
-          <w:noProof/>
-          <w:lang w:eastAsia="en-US"/>
-        </w:rPr>
-        <w:drawing>
-          <wp:inline distT="0" distB="0" distL="0" distR="0" wp14:anchorId="58F561EB" wp14:editId="58BA5208">
-            <wp:extent cx="3061252" cy="1932167"/>
-            <wp:effectExtent l="0" t="0" r="6350" b="0"/>
-            <wp:docPr id="19" name="Picture 19"/>
-            <wp:cNvGraphicFramePr>
-              <a:graphicFrameLocks xmlns:a="http://schemas.openxmlformats.org/drawingml/2006/main" noChangeAspect="1"/>
-            </wp:cNvGraphicFramePr>
-            <a:graphic xmlns:a="http://schemas.openxmlformats.org/drawingml/2006/main">
-              <a:graphicData uri="http://schemas.openxmlformats.org/drawingml/2006/picture">
-                <pic:pic xmlns:pic="http://schemas.openxmlformats.org/drawingml/2006/picture">
-                  <pic:nvPicPr>
-                    <pic:cNvPr id="0" name=""/>
-                    <pic:cNvPicPr/>
-                  </pic:nvPicPr>
-                  <pic:blipFill>
-                    <a:blip r:embed="rId27"/>
-                    <a:stretch>
-                      <a:fillRect/>
-                    </a:stretch>
-                  </pic:blipFill>
-                  <pic:spPr>
-                    <a:xfrm>
-                      <a:off x="0" y="0"/>
-                      <a:ext cx="3063513" cy="1933594"/>
-                    </a:xfrm>
-                    <a:prstGeom prst="rect">
-                      <a:avLst/>
-                    </a:prstGeom>
-                  </pic:spPr>
-                </pic:pic>
-              </a:graphicData>
-            </a:graphic>
-          </wp:inline>
-        </w:drawing>
-      </w:r>
-    </w:p>
-    <w:p>
-      <w:pPr>
-        <w:jc w:val="center"/>
-        <w:rPr>
-          <w:i/>
-        </w:rPr>
-      </w:pPr>
-      <w:r>
-        <w:t xml:space="preserve">Figure 12: </w:t>
-      </w:r>
-      <w:r>
-        <w:rPr>
-          <w:i/>
-        </w:rPr>
-        <w:t>R</w:t>
-      </w:r>
-      <w:r>
-        <w:rPr>
-          <w:i/>
-        </w:rPr>
-        <w:t>egistration page</w:t>
-      </w:r>
-    </w:p>
-    <w:p>
-      <w:pPr>
-        <w:jc w:val="center"/>
-        <w:rPr>
-          <w:i/>
-        </w:rPr>
-      </w:pPr>
-    </w:p>
-    <w:p>
-      <w:pPr>
-        <w:jc w:val="center"/>
-        <w:rPr>
-          <w:i/>
-        </w:rPr>
-      </w:pPr>
-    </w:p>
-    <w:p>
-      <w:pPr>
-        <w:jc w:val="center"/>
-        <w:rPr>
-          <w:i/>
-        </w:rPr>
-      </w:pPr>
-    </w:p>
-    <w:p>
-      <w:pPr>
-        <w:jc w:val="center"/>
-        <w:rPr>
-          <w:i/>
-        </w:rPr>
-      </w:pPr>
-    </w:p>
-    <w:p>
-      <w:pPr>
-        <w:pStyle w:val="Heading3"/>
-      </w:pPr>
-      <w:bookmarkStart w:id="21" w:name="_Toc457945055"/>
-      <w:r>
-        <w:lastRenderedPageBreak/>
-        <w:t>Region Map</w:t>
-      </w:r>
-      <w:bookmarkEnd w:id="21"/>
-    </w:p>
-    <w:p>
-      <w:r>
-        <w:t>This input allows users to select a region for which map they want to preview. The user will then click the</w:t>
-      </w:r>
-      <w:r>
-        <w:t xml:space="preserve"> update map button to load the map.</w:t>
-      </w:r>
-      <w:r>
-        <w:t xml:space="preserve"> </w:t>
-      </w:r>
-    </w:p>
-    <w:p/>
-    <w:p>
-      <w:pPr>
-        <w:jc w:val="center"/>
-      </w:pPr>
-      <w:r>
-        <w:rPr>
-          <w:noProof/>
-          <w:lang w:eastAsia="en-US"/>
-        </w:rPr>
-        <w:drawing>
-          <wp:inline distT="0" distB="0" distL="0" distR="0" wp14:anchorId="30DF1DE0" wp14:editId="181782EA">
-            <wp:extent cx="1995775" cy="636104"/>
-            <wp:effectExtent l="0" t="0" r="5080" b="0"/>
-            <wp:docPr id="17" name="Picture 17"/>
             <wp:cNvGraphicFramePr>
               <a:graphicFrameLocks xmlns:a="http://schemas.openxmlformats.org/drawingml/2006/main" noChangeAspect="1"/>
             </wp:cNvGraphicFramePr>
@@ -7594,7 +7276,7 @@
                   <pic:spPr>
                     <a:xfrm>
                       <a:off x="0" y="0"/>
-                      <a:ext cx="1997234" cy="636569"/>
+                      <a:ext cx="4067337" cy="295081"/>
                     </a:xfrm>
                     <a:prstGeom prst="rect">
                       <a:avLst/>
@@ -7612,99 +7294,57 @@
         <w:jc w:val="center"/>
       </w:pPr>
       <w:r>
-        <w:t>Figure 13</w:t>
-      </w:r>
-      <w:r>
-        <w:t>: S</w:t>
+        <w:t xml:space="preserve">Figure 10: </w:t>
       </w:r>
       <w:r>
         <w:rPr>
           <w:i/>
         </w:rPr>
-        <w:t>elect region to view</w:t>
-      </w:r>
-      <w:r>
-        <w:rPr>
-          <w:i/>
-        </w:rPr>
-        <w:t xml:space="preserve"> in map</w:t>
-      </w:r>
-    </w:p>
-    <w:p>
-      <w:pPr>
-        <w:pStyle w:val="Heading2"/>
-        <w:tabs>
-          <w:tab w:val="clear" w:pos="576"/>
-        </w:tabs>
+        <w:t>Start Year, End Year input</w:t>
+      </w:r>
+    </w:p>
+    <w:p>
+      <w:pPr>
+        <w:pStyle w:val="Heading3"/>
         <w:rPr>
           <w:rFonts w:ascii="Times New Roman" w:hAnsi="Times New Roman" w:cs="Times New Roman"/>
         </w:rPr>
       </w:pPr>
-      <w:bookmarkStart w:id="22" w:name="_Toc457945056"/>
+      <w:bookmarkStart w:id="19" w:name="_Toc457945053"/>
       <w:r>
         <w:rPr>
           <w:rFonts w:ascii="Times New Roman" w:hAnsi="Times New Roman" w:cs="Times New Roman"/>
         </w:rPr>
-        <w:t>Outputs</w:t>
-      </w:r>
-      <w:bookmarkEnd w:id="22"/>
-    </w:p>
-    <w:p>
-      <w:pPr>
-        <w:pStyle w:val="Heading3"/>
-        <w:rPr>
-          <w:rFonts w:ascii="Times New Roman" w:hAnsi="Times New Roman" w:cs="Times New Roman"/>
-        </w:rPr>
-      </w:pPr>
-      <w:bookmarkStart w:id="23" w:name="_Toc457945057"/>
-      <w:r>
-        <w:rPr>
-          <w:rFonts w:ascii="Times New Roman" w:hAnsi="Times New Roman" w:cs="Times New Roman"/>
-        </w:rPr>
-        <w:t>Home page</w:t>
-      </w:r>
-      <w:bookmarkEnd w:id="23"/>
-    </w:p>
-    <w:p>
-      <w:r>
-        <w:t xml:space="preserve">This will be the first page </w:t>
-      </w:r>
-      <w:r>
-        <w:t xml:space="preserve">that </w:t>
-      </w:r>
-      <w:r>
-        <w:t>any user who accesses the system’s interface</w:t>
-      </w:r>
-      <w:r>
-        <w:t xml:space="preserve"> will see</w:t>
-      </w:r>
-      <w:r>
-        <w:t>.</w:t>
-      </w:r>
-    </w:p>
-    <w:p>
-      <w:r>
-        <w:t>It contains a description of the project to the users</w:t>
-      </w:r>
-      <w:r>
-        <w:t xml:space="preserve"> and a navigation menu for the user</w:t>
-      </w:r>
-      <w:r>
-        <w:t xml:space="preserve">. </w:t>
+        <w:t>Login</w:t>
+      </w:r>
+      <w:bookmarkEnd w:id="19"/>
+    </w:p>
+    <w:p>
+      <w:r>
+        <w:t xml:space="preserve">This input is gets a user to login to the system. Users will input their username or email to gain access to </w:t>
+      </w:r>
+      <w:r>
+        <w:t xml:space="preserve">the </w:t>
+      </w:r>
+      <w:r>
+        <w:t>systems advanced features like blog saving of plots.</w:t>
       </w:r>
     </w:p>
     <w:p/>
     <w:p>
+      <w:pPr>
+        <w:jc w:val="center"/>
+      </w:pPr>
       <w:r>
         <w:rPr>
           <w:noProof/>
           <w:lang w:eastAsia="en-US"/>
         </w:rPr>
         <w:drawing>
-          <wp:inline distT="0" distB="0" distL="0" distR="0" wp14:anchorId="5E080705" wp14:editId="70B1F6C4">
-            <wp:extent cx="5943600" cy="3164205"/>
+          <wp:inline distT="0" distB="0" distL="0" distR="0" wp14:anchorId="35076EEC" wp14:editId="5189585B">
+            <wp:extent cx="2822713" cy="1244845"/>
             <wp:effectExtent l="0" t="0" r="0" b="0"/>
-            <wp:docPr id="4" name="Picture 4"/>
+            <wp:docPr id="1" name="Picture 1"/>
             <wp:cNvGraphicFramePr>
               <a:graphicFrameLocks xmlns:a="http://schemas.openxmlformats.org/drawingml/2006/main" noChangeAspect="1"/>
             </wp:cNvGraphicFramePr>
@@ -7724,7 +7364,7 @@
                   <pic:spPr>
                     <a:xfrm>
                       <a:off x="0" y="0"/>
-                      <a:ext cx="5943600" cy="3164205"/>
+                      <a:ext cx="2823222" cy="1245069"/>
                     </a:xfrm>
                     <a:prstGeom prst="rect">
                       <a:avLst/>
@@ -7740,55 +7380,66 @@
     <w:p>
       <w:pPr>
         <w:jc w:val="center"/>
+      </w:pPr>
+      <w:r>
+        <w:t xml:space="preserve">Figure 11: </w:t>
+      </w:r>
+      <w:r>
         <w:rPr>
           <w:i/>
         </w:rPr>
-      </w:pPr>
-      <w:r>
-        <w:t>Figure 14</w:t>
-      </w:r>
-      <w:r>
-        <w:t xml:space="preserve">: </w:t>
-      </w:r>
-      <w:r>
-        <w:rPr>
-          <w:i/>
-        </w:rPr>
-        <w:t>Home page</w:t>
+        <w:t>login page</w:t>
+      </w:r>
+    </w:p>
+    <w:p>
+      <w:pPr>
+        <w:pStyle w:val="Heading3"/>
+        <w:rPr>
+          <w:rFonts w:ascii="Times New Roman" w:hAnsi="Times New Roman" w:cs="Times New Roman"/>
+        </w:rPr>
+      </w:pPr>
+      <w:bookmarkStart w:id="20" w:name="_Toc457945054"/>
+      <w:r>
+        <w:rPr>
+          <w:rFonts w:ascii="Times New Roman" w:hAnsi="Times New Roman" w:cs="Times New Roman"/>
+        </w:rPr>
+        <w:t>Registration</w:t>
+      </w:r>
+      <w:bookmarkEnd w:id="20"/>
+    </w:p>
+    <w:p>
+      <w:r>
+        <w:t xml:space="preserve">This page allows users to register their accounts into the system. Users input their username, email and a desired password to </w:t>
+      </w:r>
+      <w:r>
+        <w:t>be</w:t>
+      </w:r>
+      <w:r>
+        <w:t xml:space="preserve"> registere</w:t>
+      </w:r>
+      <w:r>
+        <w:t xml:space="preserve">d. </w:t>
+      </w:r>
+      <w:r>
+        <w:t>S</w:t>
+      </w:r>
+      <w:r>
+        <w:t xml:space="preserve">ome </w:t>
+      </w:r>
+      <w:r>
+        <w:t xml:space="preserve">input </w:t>
+      </w:r>
+      <w:r>
+        <w:t>fields are mandatory and the form will not be submitted these values.</w:t>
+      </w:r>
+      <w:r>
+        <w:t xml:space="preserve"> A user will click the signup button to register.</w:t>
       </w:r>
     </w:p>
     <w:p/>
-    <w:p/>
-    <w:p/>
-    <w:p/>
-    <w:p/>
-    <w:p/>
-    <w:p/>
-    <w:p>
-      <w:pPr>
-        <w:pStyle w:val="Heading3"/>
-        <w:rPr>
-          <w:rFonts w:ascii="Times New Roman" w:hAnsi="Times New Roman" w:cs="Times New Roman"/>
-        </w:rPr>
-      </w:pPr>
-      <w:bookmarkStart w:id="24" w:name="_Toc457945058"/>
-      <w:r>
-        <w:rPr>
-          <w:rFonts w:ascii="Times New Roman" w:hAnsi="Times New Roman" w:cs="Times New Roman"/>
-        </w:rPr>
-        <w:lastRenderedPageBreak/>
-        <w:t>Visualization</w:t>
-      </w:r>
-      <w:bookmarkEnd w:id="24"/>
-    </w:p>
-    <w:p>
-      <w:r>
-        <w:t>This page will output the visualizations of the data to the user. Users may interact with some inputs to customize the visualizations.</w:t>
-      </w:r>
-    </w:p>
-    <w:p>
-      <w:r>
-        <w:t xml:space="preserve"> </w:t>
+    <w:p>
+      <w:r>
+        <w:t xml:space="preserve">                                 </w:t>
       </w:r>
       <w:r>
         <w:rPr>
@@ -7796,10 +7447,10 @@
           <w:lang w:eastAsia="en-US"/>
         </w:rPr>
         <w:drawing>
-          <wp:inline distT="0" distB="0" distL="0" distR="0" wp14:anchorId="1DD2E19C" wp14:editId="4D3140D4">
-            <wp:extent cx="5943600" cy="2922905"/>
-            <wp:effectExtent l="0" t="0" r="0" b="0"/>
-            <wp:docPr id="8" name="Picture 8"/>
+          <wp:inline distT="0" distB="0" distL="0" distR="0" wp14:anchorId="58F561EB" wp14:editId="58BA5208">
+            <wp:extent cx="3061252" cy="1932167"/>
+            <wp:effectExtent l="0" t="0" r="6350" b="0"/>
+            <wp:docPr id="19" name="Picture 19"/>
             <wp:cNvGraphicFramePr>
               <a:graphicFrameLocks xmlns:a="http://schemas.openxmlformats.org/drawingml/2006/main" noChangeAspect="1"/>
             </wp:cNvGraphicFramePr>
@@ -7819,7 +7470,7 @@
                   <pic:spPr>
                     <a:xfrm>
                       <a:off x="0" y="0"/>
-                      <a:ext cx="5943600" cy="2922905"/>
+                      <a:ext cx="3063513" cy="1933594"/>
                     </a:xfrm>
                     <a:prstGeom prst="rect">
                       <a:avLst/>
@@ -7840,78 +7491,90 @@
         </w:rPr>
       </w:pPr>
       <w:r>
-        <w:t xml:space="preserve">Figure 15: </w:t>
+        <w:t xml:space="preserve">Figure 12: </w:t>
       </w:r>
       <w:r>
         <w:rPr>
           <w:i/>
         </w:rPr>
-        <w:t>Visualization page.</w:t>
-      </w:r>
+        <w:t>R</w:t>
+      </w:r>
+      <w:r>
+        <w:rPr>
+          <w:i/>
+        </w:rPr>
+        <w:t>egistration page</w:t>
+      </w:r>
+    </w:p>
+    <w:p>
+      <w:pPr>
+        <w:jc w:val="center"/>
+        <w:rPr>
+          <w:i/>
+        </w:rPr>
+      </w:pPr>
+    </w:p>
+    <w:p>
+      <w:pPr>
+        <w:jc w:val="center"/>
+        <w:rPr>
+          <w:i/>
+        </w:rPr>
+      </w:pPr>
+    </w:p>
+    <w:p>
+      <w:pPr>
+        <w:jc w:val="center"/>
+        <w:rPr>
+          <w:i/>
+        </w:rPr>
+      </w:pPr>
+    </w:p>
+    <w:p>
+      <w:pPr>
+        <w:jc w:val="center"/>
+        <w:rPr>
+          <w:i/>
+        </w:rPr>
+      </w:pPr>
     </w:p>
     <w:p>
       <w:pPr>
         <w:pStyle w:val="Heading3"/>
-        <w:rPr>
-          <w:rFonts w:ascii="Times New Roman" w:hAnsi="Times New Roman" w:cs="Times New Roman"/>
-        </w:rPr>
-      </w:pPr>
-      <w:bookmarkStart w:id="25" w:name="_Toc457945059"/>
-      <w:r>
-        <w:rPr>
-          <w:rFonts w:ascii="Times New Roman" w:hAnsi="Times New Roman" w:cs="Times New Roman"/>
-        </w:rPr>
-        <w:t>Help</w:t>
-      </w:r>
-      <w:bookmarkEnd w:id="25"/>
-    </w:p>
-    <w:p>
-      <w:r>
-        <w:t>This output shows help content on how to use the system features and how the system works. It guides users who may need assistance with using features they are not sure.</w:t>
-      </w:r>
-    </w:p>
-    <w:p>
-      <w:pPr>
-        <w:pStyle w:val="Heading3"/>
-        <w:rPr>
-          <w:rFonts w:ascii="Times New Roman" w:hAnsi="Times New Roman" w:cs="Times New Roman"/>
-        </w:rPr>
-      </w:pPr>
-      <w:bookmarkStart w:id="26" w:name="_Toc457945060"/>
-      <w:r>
-        <w:rPr>
-          <w:rFonts w:ascii="Times New Roman" w:hAnsi="Times New Roman" w:cs="Times New Roman"/>
-        </w:rPr>
-        <w:t>Analysis</w:t>
-      </w:r>
-      <w:bookmarkEnd w:id="26"/>
-    </w:p>
-    <w:p>
-      <w:r>
-        <w:t xml:space="preserve">This feature gives output of analysis information to a user. All </w:t>
-      </w:r>
-      <w:r>
-        <w:t xml:space="preserve">detailed </w:t>
-      </w:r>
-      <w:r>
-        <w:t xml:space="preserve">analytics </w:t>
-      </w:r>
-      <w:r>
-        <w:t>appear</w:t>
-      </w:r>
-      <w:r>
-        <w:t xml:space="preserve"> on this output.</w:t>
-      </w:r>
+      </w:pPr>
+      <w:bookmarkStart w:id="21" w:name="_Toc457945055"/>
+      <w:r>
+        <w:lastRenderedPageBreak/>
+        <w:t>Region Map</w:t>
+      </w:r>
+      <w:bookmarkEnd w:id="21"/>
+    </w:p>
+    <w:p>
+      <w:r>
+        <w:t>This input allows users to select a region for which map they want to preview. The user will then click the</w:t>
+      </w:r>
+      <w:r>
+        <w:t xml:space="preserve"> update map button to load the map.</w:t>
+      </w:r>
+      <w:r>
+        <w:t xml:space="preserve"> </w:t>
+      </w:r>
+    </w:p>
+    <w:p/>
+    <w:p>
+      <w:pPr>
+        <w:jc w:val="center"/>
+      </w:pPr>
       <w:r>
         <w:rPr>
           <w:noProof/>
           <w:lang w:eastAsia="en-US"/>
         </w:rPr>
         <w:drawing>
-          <wp:inline distT="0" distB="0" distL="0" distR="0" wp14:anchorId="71C4D240" wp14:editId="1E4FC54E">
-            <wp:extent cx="5943600" cy="2503714"/>
-            <wp:effectExtent l="0" t="0" r="0" b="0"/>
-            <wp:docPr id="9" name="Picture 9"/>
+          <wp:inline distT="0" distB="0" distL="0" distR="0" wp14:anchorId="30DF1DE0" wp14:editId="181782EA">
+            <wp:extent cx="1995775" cy="636104"/>
+            <wp:effectExtent l="0" t="0" r="5080" b="0"/>
+            <wp:docPr id="17" name="Picture 17"/>
             <wp:cNvGraphicFramePr>
               <a:graphicFrameLocks xmlns:a="http://schemas.openxmlformats.org/drawingml/2006/main" noChangeAspect="1"/>
             </wp:cNvGraphicFramePr>
@@ -7931,6 +7594,343 @@
                   <pic:spPr>
                     <a:xfrm>
                       <a:off x="0" y="0"/>
+                      <a:ext cx="1997234" cy="636569"/>
+                    </a:xfrm>
+                    <a:prstGeom prst="rect">
+                      <a:avLst/>
+                    </a:prstGeom>
+                  </pic:spPr>
+                </pic:pic>
+              </a:graphicData>
+            </a:graphic>
+          </wp:inline>
+        </w:drawing>
+      </w:r>
+    </w:p>
+    <w:p>
+      <w:pPr>
+        <w:jc w:val="center"/>
+      </w:pPr>
+      <w:r>
+        <w:t>Figure 13</w:t>
+      </w:r>
+      <w:r>
+        <w:t>: S</w:t>
+      </w:r>
+      <w:r>
+        <w:rPr>
+          <w:i/>
+        </w:rPr>
+        <w:t>elect region to view</w:t>
+      </w:r>
+      <w:r>
+        <w:rPr>
+          <w:i/>
+        </w:rPr>
+        <w:t xml:space="preserve"> in map</w:t>
+      </w:r>
+    </w:p>
+    <w:p>
+      <w:pPr>
+        <w:pStyle w:val="Heading2"/>
+        <w:tabs>
+          <w:tab w:val="clear" w:pos="576"/>
+        </w:tabs>
+        <w:rPr>
+          <w:rFonts w:ascii="Times New Roman" w:hAnsi="Times New Roman" w:cs="Times New Roman"/>
+        </w:rPr>
+      </w:pPr>
+      <w:bookmarkStart w:id="22" w:name="_Toc457945056"/>
+      <w:r>
+        <w:rPr>
+          <w:rFonts w:ascii="Times New Roman" w:hAnsi="Times New Roman" w:cs="Times New Roman"/>
+        </w:rPr>
+        <w:t>Outputs</w:t>
+      </w:r>
+      <w:bookmarkEnd w:id="22"/>
+    </w:p>
+    <w:p>
+      <w:pPr>
+        <w:pStyle w:val="Heading3"/>
+        <w:rPr>
+          <w:rFonts w:ascii="Times New Roman" w:hAnsi="Times New Roman" w:cs="Times New Roman"/>
+        </w:rPr>
+      </w:pPr>
+      <w:bookmarkStart w:id="23" w:name="_Toc457945057"/>
+      <w:r>
+        <w:rPr>
+          <w:rFonts w:ascii="Times New Roman" w:hAnsi="Times New Roman" w:cs="Times New Roman"/>
+        </w:rPr>
+        <w:t>Home page</w:t>
+      </w:r>
+      <w:bookmarkEnd w:id="23"/>
+    </w:p>
+    <w:p>
+      <w:r>
+        <w:t xml:space="preserve">This will be the first page </w:t>
+      </w:r>
+      <w:r>
+        <w:t xml:space="preserve">that </w:t>
+      </w:r>
+      <w:r>
+        <w:t>any user who accesses the system’s interface</w:t>
+      </w:r>
+      <w:r>
+        <w:t xml:space="preserve"> will see</w:t>
+      </w:r>
+      <w:r>
+        <w:t>.</w:t>
+      </w:r>
+    </w:p>
+    <w:p>
+      <w:r>
+        <w:t>It contains a description of the project to the users</w:t>
+      </w:r>
+      <w:r>
+        <w:t xml:space="preserve"> and a navigation menu for the user</w:t>
+      </w:r>
+      <w:r>
+        <w:t xml:space="preserve">. </w:t>
+      </w:r>
+    </w:p>
+    <w:p/>
+    <w:p>
+      <w:r>
+        <w:rPr>
+          <w:noProof/>
+          <w:lang w:eastAsia="en-US"/>
+        </w:rPr>
+        <w:drawing>
+          <wp:inline distT="0" distB="0" distL="0" distR="0" wp14:anchorId="5E080705" wp14:editId="70B1F6C4">
+            <wp:extent cx="5943600" cy="3164205"/>
+            <wp:effectExtent l="0" t="0" r="0" b="0"/>
+            <wp:docPr id="4" name="Picture 4"/>
+            <wp:cNvGraphicFramePr>
+              <a:graphicFrameLocks xmlns:a="http://schemas.openxmlformats.org/drawingml/2006/main" noChangeAspect="1"/>
+            </wp:cNvGraphicFramePr>
+            <a:graphic xmlns:a="http://schemas.openxmlformats.org/drawingml/2006/main">
+              <a:graphicData uri="http://schemas.openxmlformats.org/drawingml/2006/picture">
+                <pic:pic xmlns:pic="http://schemas.openxmlformats.org/drawingml/2006/picture">
+                  <pic:nvPicPr>
+                    <pic:cNvPr id="0" name=""/>
+                    <pic:cNvPicPr/>
+                  </pic:nvPicPr>
+                  <pic:blipFill>
+                    <a:blip r:embed="rId32"/>
+                    <a:stretch>
+                      <a:fillRect/>
+                    </a:stretch>
+                  </pic:blipFill>
+                  <pic:spPr>
+                    <a:xfrm>
+                      <a:off x="0" y="0"/>
+                      <a:ext cx="5943600" cy="3164205"/>
+                    </a:xfrm>
+                    <a:prstGeom prst="rect">
+                      <a:avLst/>
+                    </a:prstGeom>
+                  </pic:spPr>
+                </pic:pic>
+              </a:graphicData>
+            </a:graphic>
+          </wp:inline>
+        </w:drawing>
+      </w:r>
+    </w:p>
+    <w:p>
+      <w:pPr>
+        <w:jc w:val="center"/>
+        <w:rPr>
+          <w:i/>
+        </w:rPr>
+      </w:pPr>
+      <w:r>
+        <w:t>Figure 14</w:t>
+      </w:r>
+      <w:r>
+        <w:t xml:space="preserve">: </w:t>
+      </w:r>
+      <w:r>
+        <w:rPr>
+          <w:i/>
+        </w:rPr>
+        <w:t>Home page</w:t>
+      </w:r>
+    </w:p>
+    <w:p/>
+    <w:p/>
+    <w:p/>
+    <w:p/>
+    <w:p/>
+    <w:p/>
+    <w:p/>
+    <w:p>
+      <w:pPr>
+        <w:pStyle w:val="Heading3"/>
+        <w:rPr>
+          <w:rFonts w:ascii="Times New Roman" w:hAnsi="Times New Roman" w:cs="Times New Roman"/>
+        </w:rPr>
+      </w:pPr>
+      <w:bookmarkStart w:id="24" w:name="_Toc457945058"/>
+      <w:r>
+        <w:rPr>
+          <w:rFonts w:ascii="Times New Roman" w:hAnsi="Times New Roman" w:cs="Times New Roman"/>
+        </w:rPr>
+        <w:lastRenderedPageBreak/>
+        <w:t>Visualization</w:t>
+      </w:r>
+      <w:bookmarkEnd w:id="24"/>
+    </w:p>
+    <w:p>
+      <w:r>
+        <w:t>This page will output the visualizations of the data to the user. Users may interact with some inputs to customize the visualizations.</w:t>
+      </w:r>
+    </w:p>
+    <w:p>
+      <w:r>
+        <w:t xml:space="preserve"> </w:t>
+      </w:r>
+      <w:r>
+        <w:rPr>
+          <w:noProof/>
+          <w:lang w:eastAsia="en-US"/>
+        </w:rPr>
+        <w:drawing>
+          <wp:inline distT="0" distB="0" distL="0" distR="0" wp14:anchorId="1DD2E19C" wp14:editId="4D3140D4">
+            <wp:extent cx="5943600" cy="2922905"/>
+            <wp:effectExtent l="0" t="0" r="0" b="0"/>
+            <wp:docPr id="8" name="Picture 8"/>
+            <wp:cNvGraphicFramePr>
+              <a:graphicFrameLocks xmlns:a="http://schemas.openxmlformats.org/drawingml/2006/main" noChangeAspect="1"/>
+            </wp:cNvGraphicFramePr>
+            <a:graphic xmlns:a="http://schemas.openxmlformats.org/drawingml/2006/main">
+              <a:graphicData uri="http://schemas.openxmlformats.org/drawingml/2006/picture">
+                <pic:pic xmlns:pic="http://schemas.openxmlformats.org/drawingml/2006/picture">
+                  <pic:nvPicPr>
+                    <pic:cNvPr id="0" name=""/>
+                    <pic:cNvPicPr/>
+                  </pic:nvPicPr>
+                  <pic:blipFill>
+                    <a:blip r:embed="rId33"/>
+                    <a:stretch>
+                      <a:fillRect/>
+                    </a:stretch>
+                  </pic:blipFill>
+                  <pic:spPr>
+                    <a:xfrm>
+                      <a:off x="0" y="0"/>
+                      <a:ext cx="5943600" cy="2922905"/>
+                    </a:xfrm>
+                    <a:prstGeom prst="rect">
+                      <a:avLst/>
+                    </a:prstGeom>
+                  </pic:spPr>
+                </pic:pic>
+              </a:graphicData>
+            </a:graphic>
+          </wp:inline>
+        </w:drawing>
+      </w:r>
+    </w:p>
+    <w:p>
+      <w:pPr>
+        <w:jc w:val="center"/>
+        <w:rPr>
+          <w:i/>
+        </w:rPr>
+      </w:pPr>
+      <w:r>
+        <w:t xml:space="preserve">Figure 15: </w:t>
+      </w:r>
+      <w:r>
+        <w:rPr>
+          <w:i/>
+        </w:rPr>
+        <w:t>Visualization page.</w:t>
+      </w:r>
+    </w:p>
+    <w:p>
+      <w:pPr>
+        <w:pStyle w:val="Heading3"/>
+        <w:rPr>
+          <w:rFonts w:ascii="Times New Roman" w:hAnsi="Times New Roman" w:cs="Times New Roman"/>
+        </w:rPr>
+      </w:pPr>
+      <w:bookmarkStart w:id="25" w:name="_Toc457945059"/>
+      <w:r>
+        <w:rPr>
+          <w:rFonts w:ascii="Times New Roman" w:hAnsi="Times New Roman" w:cs="Times New Roman"/>
+        </w:rPr>
+        <w:t>Help</w:t>
+      </w:r>
+      <w:bookmarkEnd w:id="25"/>
+    </w:p>
+    <w:p>
+      <w:r>
+        <w:t>This output shows help content on how to use the system features and how the system works. It guides users who may need assistance with using features they are not sure.</w:t>
+      </w:r>
+    </w:p>
+    <w:p>
+      <w:pPr>
+        <w:pStyle w:val="Heading3"/>
+        <w:rPr>
+          <w:rFonts w:ascii="Times New Roman" w:hAnsi="Times New Roman" w:cs="Times New Roman"/>
+        </w:rPr>
+      </w:pPr>
+      <w:bookmarkStart w:id="26" w:name="_Toc457945060"/>
+      <w:r>
+        <w:rPr>
+          <w:rFonts w:ascii="Times New Roman" w:hAnsi="Times New Roman" w:cs="Times New Roman"/>
+        </w:rPr>
+        <w:t>Analysis</w:t>
+      </w:r>
+      <w:bookmarkEnd w:id="26"/>
+    </w:p>
+    <w:p>
+      <w:r>
+        <w:t xml:space="preserve">This feature gives output of analysis information to a user. All </w:t>
+      </w:r>
+      <w:r>
+        <w:t xml:space="preserve">detailed </w:t>
+      </w:r>
+      <w:r>
+        <w:t xml:space="preserve">analytics </w:t>
+      </w:r>
+      <w:r>
+        <w:t>appear</w:t>
+      </w:r>
+      <w:r>
+        <w:t xml:space="preserve"> on this output.</w:t>
+      </w:r>
+      <w:r>
+        <w:rPr>
+          <w:noProof/>
+          <w:lang w:eastAsia="en-US"/>
+        </w:rPr>
+        <w:drawing>
+          <wp:inline distT="0" distB="0" distL="0" distR="0" wp14:anchorId="71C4D240" wp14:editId="1E4FC54E">
+            <wp:extent cx="5943600" cy="2503714"/>
+            <wp:effectExtent l="0" t="0" r="0" b="0"/>
+            <wp:docPr id="9" name="Picture 9"/>
+            <wp:cNvGraphicFramePr>
+              <a:graphicFrameLocks xmlns:a="http://schemas.openxmlformats.org/drawingml/2006/main" noChangeAspect="1"/>
+            </wp:cNvGraphicFramePr>
+            <a:graphic xmlns:a="http://schemas.openxmlformats.org/drawingml/2006/main">
+              <a:graphicData uri="http://schemas.openxmlformats.org/drawingml/2006/picture">
+                <pic:pic xmlns:pic="http://schemas.openxmlformats.org/drawingml/2006/picture">
+                  <pic:nvPicPr>
+                    <pic:cNvPr id="0" name=""/>
+                    <pic:cNvPicPr/>
+                  </pic:nvPicPr>
+                  <pic:blipFill>
+                    <a:blip r:embed="rId34"/>
+                    <a:stretch>
+                      <a:fillRect/>
+                    </a:stretch>
+                  </pic:blipFill>
+                  <pic:spPr>
+                    <a:xfrm>
+                      <a:off x="0" y="0"/>
                       <a:ext cx="5943600" cy="2503714"/>
                     </a:xfrm>
                     <a:prstGeom prst="rect">
@@ -8468,7 +8468,7 @@
         </w:rPr>
         <w:t xml:space="preserve"> </w:t>
       </w:r>
-      <w:hyperlink r:id="rId32" w:history="1">
+      <w:hyperlink r:id="rId35" w:history="1">
         <w:r>
           <w:rPr>
             <w:rStyle w:val="Hyperlink"/>
@@ -8607,7 +8607,6 @@
         </w:rPr>
         <w:t xml:space="preserve"> </w:t>
       </w:r>
-      <w:proofErr w:type="gramStart"/>
       <w:r>
         <w:rPr>
           <w:bCs/>
@@ -8618,14 +8617,7 @@
         <w:rPr>
           <w:bCs/>
         </w:rPr>
-        <w:t>recognized</w:t>
-      </w:r>
-      <w:proofErr w:type="gramEnd"/>
-      <w:r>
-        <w:rPr>
-          <w:bCs/>
-        </w:rPr>
-        <w:t xml:space="preserve"> as </w:t>
+        <w:t xml:space="preserve">recognized as </w:t>
       </w:r>
       <w:r>
         <w:rPr>
@@ -9128,9 +9120,9 @@
         </w:rPr>
         <w:pict>
           <v:shape id="_x0000_s1042" type="#_x0000_t75" style="position:absolute;margin-left:18.5pt;margin-top:1.95pt;width:391.35pt;height:168.15pt;z-index:251663360;mso-position-horizontal-relative:text;mso-position-vertical-relative:text">
-            <v:imagedata r:id="rId33" o:title=""/>
+            <v:imagedata r:id="rId36" o:title=""/>
           </v:shape>
-          <o:OLEObject Type="Embed" ProgID="Visio.Drawing.11" ShapeID="_x0000_s1042" DrawAspect="Content" ObjectID="_1531687440" r:id="rId34"/>
+          <o:OLEObject Type="Embed" ProgID="Visio.Drawing.11" ShapeID="_x0000_s1042" DrawAspect="Content" ObjectID="_1532599673" r:id="rId37"/>
         </w:pict>
       </w:r>
     </w:p>
@@ -9348,11 +9340,9 @@
       <w:r>
         <w:t xml:space="preserve">The </w:t>
       </w:r>
-      <w:proofErr w:type="gramStart"/>
-      <w:r>
-        <w:t>maps API is</w:t>
-      </w:r>
-      <w:proofErr w:type="gramEnd"/>
+      <w:r>
+        <w:t>map API is</w:t>
+      </w:r>
       <w:r>
         <w:t xml:space="preserve"> called via the R component. The map contains markers that hold the event Date and description of event that took place at that location.</w:t>
       </w:r>
@@ -9499,7 +9489,6 @@
                 <w:szCs w:val="23"/>
               </w:rPr>
             </w:pPr>
-            <w:proofErr w:type="gramStart"/>
             <w:r>
               <w:rPr>
                 <w:sz w:val="23"/>
@@ -9512,15 +9501,7 @@
                 <w:sz w:val="23"/>
                 <w:szCs w:val="23"/>
               </w:rPr>
-              <w:t>.</w:t>
-            </w:r>
-            <w:proofErr w:type="gramEnd"/>
-            <w:r>
-              <w:rPr>
-                <w:sz w:val="23"/>
-                <w:szCs w:val="23"/>
-              </w:rPr>
-              <w:t xml:space="preserve"> A</w:t>
+              <w:t>. A</w:t>
             </w:r>
             <w:r>
               <w:rPr>
@@ -9877,17 +9858,16 @@
                 <w:lang w:eastAsia="en-US"/>
               </w:rPr>
             </w:pPr>
+            <w:bookmarkStart w:id="35" w:name="_GoBack"/>
+            <w:bookmarkEnd w:id="35"/>
           </w:p>
         </w:tc>
       </w:tr>
     </w:tbl>
-    <w:p>
-      <w:bookmarkStart w:id="35" w:name="_GoBack"/>
-      <w:bookmarkEnd w:id="35"/>
-    </w:p>
+    <w:p/>
     <w:sectPr>
-      <w:headerReference w:type="default" r:id="rId35"/>
-      <w:footerReference w:type="default" r:id="rId36"/>
+      <w:headerReference w:type="default" r:id="rId38"/>
+      <w:footerReference w:type="default" r:id="rId39"/>
       <w:pgSz w:w="12240" w:h="15840"/>
       <w:pgMar w:top="1440" w:right="1440" w:bottom="1440" w:left="1440" w:header="720" w:footer="720" w:gutter="0"/>
       <w:pgNumType w:start="3"/>
@@ -12183,6 +12163,7 @@
   <w:style w:type="character" w:default="1" w:styleId="DefaultParagraphFont">
     <w:name w:val="Default Paragraph Font"/>
     <w:uiPriority w:val="1"/>
+    <w:semiHidden/>
     <w:unhideWhenUsed/>
   </w:style>
   <w:style w:type="table" w:default="1" w:styleId="TableNormal">
@@ -17759,6 +17740,7 @@
   <w:style w:type="character" w:default="1" w:styleId="DefaultParagraphFont">
     <w:name w:val="Default Paragraph Font"/>
     <w:uiPriority w:val="1"/>
+    <w:semiHidden/>
     <w:unhideWhenUsed/>
   </w:style>
   <w:style w:type="table" w:default="1" w:styleId="TableNormal">
@@ -23251,7 +23233,7 @@
 </file>
 
 <file path=customXml/itemProps1.xml><?xml version="1.0" encoding="utf-8"?>
-<ds:datastoreItem xmlns:ds="http://schemas.openxmlformats.org/officeDocument/2006/customXml" ds:itemID="{12229DE7-52B5-4AD0-9D47-80F19A02B28B}">
+<ds:datastoreItem xmlns:ds="http://schemas.openxmlformats.org/officeDocument/2006/customXml" ds:itemID="{86490021-0AE5-45CA-94B6-FCF1C6DAAC82}">
   <ds:schemaRefs>
     <ds:schemaRef ds:uri="http://schemas.openxmlformats.org/officeDocument/2006/bibliography"/>
   </ds:schemaRefs>

</xml_diff>